<commit_message>
change some backend file
</commit_message>
<xml_diff>
--- a/doc/后端/功能文档1.docx
+++ b/doc/后端/功能文档1.docx
@@ -19,6 +19,24 @@
     </w:p>
     <w:p>
       <w:pPr>
+        <w:rPr>
+          <w:rFonts w:hint="eastAsia"/>
+          <w:lang w:val="en-US" w:eastAsia="zh-CN"/>
+        </w:rPr>
+      </w:pPr>
+    </w:p>
+    <w:p>
+      <w:pPr>
+        <w:rPr>
+          <w:rFonts w:hint="eastAsia"/>
+          <w:lang w:val="en-US" w:eastAsia="zh-CN"/>
+        </w:rPr>
+      </w:pPr>
+      <w:bookmarkStart w:id="0" w:name="_GoBack"/>
+      <w:bookmarkEnd w:id="0"/>
+    </w:p>
+    <w:p>
+      <w:pPr>
         <w:pStyle w:val="2"/>
         <w:keepNext w:val="0"/>
         <w:keepLines w:val="0"/>
@@ -46,20 +64,18 @@
           <w:sz w:val="21"/>
           <w:szCs w:val="21"/>
           <w:u w:val="none"/>
-          <w:bdr w:val="none" w:color="auto" w:sz="0" w:space="0"/>
-        </w:rPr>
-      </w:pPr>
-      <w:r>
-        <w:rPr>
-          <w:rFonts w:hint="default" w:ascii="&amp;quot" w:hAnsi="&amp;quot" w:eastAsia="&amp;quot" w:cs="&amp;quot"/>
-          <w:i w:val="0"/>
-          <w:caps w:val="0"/>
-          <w:color w:val="000000"/>
-          <w:spacing w:val="0"/>
-          <w:sz w:val="21"/>
-          <w:szCs w:val="21"/>
-          <w:u w:val="none"/>
-          <w:bdr w:val="none" w:color="auto" w:sz="0" w:space="0"/>
+        </w:rPr>
+      </w:pPr>
+      <w:r>
+        <w:rPr>
+          <w:rFonts w:hint="default" w:ascii="&amp;quot" w:hAnsi="&amp;quot" w:eastAsia="&amp;quot" w:cs="&amp;quot"/>
+          <w:i w:val="0"/>
+          <w:caps w:val="0"/>
+          <w:color w:val="000000"/>
+          <w:spacing w:val="0"/>
+          <w:sz w:val="21"/>
+          <w:szCs w:val="21"/>
+          <w:u w:val="none"/>
         </w:rPr>
         <w:t>系统为局域网网站形式。</w:t>
       </w:r>
@@ -71,6 +87,7 @@
         <w:keepLines w:val="0"/>
         <w:widowControl/>
         <w:numPr>
+          <w:ilvl w:val="0"/>
           <w:numId w:val="0"/>
         </w:numPr>
         <w:suppressLineNumbers w:val="0"/>
@@ -92,21 +109,19 @@
           <w:sz w:val="21"/>
           <w:szCs w:val="21"/>
           <w:u w:val="none"/>
-          <w:bdr w:val="none" w:color="auto" w:sz="0" w:space="0"/>
-          <w:lang w:val="en-US" w:eastAsia="zh-CN"/>
-        </w:rPr>
-      </w:pPr>
-      <w:r>
-        <w:rPr>
-          <w:rFonts w:hint="eastAsia" w:ascii="&amp;quot" w:hAnsi="&amp;quot" w:cs="&amp;quot"/>
-          <w:i w:val="0"/>
-          <w:caps w:val="0"/>
-          <w:color w:val="000000"/>
-          <w:spacing w:val="0"/>
-          <w:sz w:val="21"/>
-          <w:szCs w:val="21"/>
-          <w:u w:val="none"/>
-          <w:bdr w:val="none" w:color="auto" w:sz="0" w:space="0"/>
+          <w:lang w:val="en-US" w:eastAsia="zh-CN"/>
+        </w:rPr>
+      </w:pPr>
+      <w:r>
+        <w:rPr>
+          <w:rFonts w:hint="eastAsia" w:ascii="&amp;quot" w:hAnsi="&amp;quot" w:cs="&amp;quot"/>
+          <w:i w:val="0"/>
+          <w:caps w:val="0"/>
+          <w:color w:val="000000"/>
+          <w:spacing w:val="0"/>
+          <w:sz w:val="21"/>
+          <w:szCs w:val="21"/>
+          <w:u w:val="none"/>
           <w:lang w:val="en-US" w:eastAsia="zh-CN"/>
         </w:rPr>
         <w:t xml:space="preserve">  </w:t>
@@ -119,6 +134,7 @@
         <w:keepLines w:val="0"/>
         <w:widowControl/>
         <w:numPr>
+          <w:ilvl w:val="0"/>
           <w:numId w:val="0"/>
         </w:numPr>
         <w:suppressLineNumbers w:val="0"/>
@@ -140,7 +156,6 @@
           <w:sz w:val="21"/>
           <w:szCs w:val="21"/>
           <w:u w:val="none"/>
-          <w:bdr w:val="none" w:color="auto" w:sz="0" w:space="0"/>
           <w:lang w:val="en-US"/>
         </w:rPr>
       </w:pPr>
@@ -154,7 +169,6 @@
           <w:sz w:val="21"/>
           <w:szCs w:val="21"/>
           <w:u w:val="none"/>
-          <w:bdr w:val="none" w:color="auto" w:sz="0" w:space="0"/>
           <w:lang w:val="en-US" w:eastAsia="zh-CN"/>
         </w:rPr>
         <w:t>需要用一台主机搭建服务器实现局域网(夹具数据涉及公司各个客户的商业机密，本系统不可能接入外网。）</w:t>
@@ -185,49 +199,46 @@
           <w:sz w:val="21"/>
           <w:szCs w:val="21"/>
           <w:u w:val="none"/>
-          <w:bdr w:val="none" w:color="auto" w:sz="0" w:space="0"/>
-        </w:rPr>
-      </w:pPr>
-    </w:p>
-    <w:p>
-      <w:pPr>
-        <w:pStyle w:val="2"/>
-        <w:keepNext w:val="0"/>
-        <w:keepLines w:val="0"/>
-        <w:widowControl/>
-        <w:suppressLineNumbers w:val="0"/>
-        <w:pBdr>
-          <w:top w:val="none" w:color="auto" w:sz="0" w:space="0"/>
-          <w:left w:val="none" w:color="auto" w:sz="0" w:space="0"/>
-          <w:bottom w:val="none" w:color="auto" w:sz="0" w:space="0"/>
-          <w:right w:val="none" w:color="auto" w:sz="0" w:space="0"/>
-        </w:pBdr>
-        <w:spacing w:before="0" w:beforeAutospacing="0" w:after="0" w:afterAutospacing="0"/>
-        <w:ind w:right="0"/>
-        <w:jc w:val="left"/>
-        <w:rPr>
-          <w:rFonts w:hint="default" w:ascii="&amp;quot" w:hAnsi="&amp;quot" w:eastAsia="&amp;quot" w:cs="&amp;quot"/>
-          <w:i w:val="0"/>
-          <w:caps w:val="0"/>
-          <w:color w:val="000000"/>
-          <w:spacing w:val="0"/>
-          <w:sz w:val="21"/>
-          <w:szCs w:val="21"/>
-          <w:u w:val="none"/>
-          <w:bdr w:val="none" w:color="auto" w:sz="0" w:space="0"/>
-        </w:rPr>
-      </w:pPr>
-      <w:r>
-        <w:rPr>
-          <w:rFonts w:hint="eastAsia" w:ascii="&amp;quot" w:hAnsi="&amp;quot" w:cs="&amp;quot"/>
-          <w:i w:val="0"/>
-          <w:caps w:val="0"/>
-          <w:color w:val="000000"/>
-          <w:spacing w:val="0"/>
-          <w:sz w:val="21"/>
-          <w:szCs w:val="21"/>
-          <w:u w:val="none"/>
-          <w:bdr w:val="none" w:color="auto" w:sz="0" w:space="0"/>
+        </w:rPr>
+      </w:pPr>
+    </w:p>
+    <w:p>
+      <w:pPr>
+        <w:pStyle w:val="2"/>
+        <w:keepNext w:val="0"/>
+        <w:keepLines w:val="0"/>
+        <w:widowControl/>
+        <w:suppressLineNumbers w:val="0"/>
+        <w:pBdr>
+          <w:top w:val="none" w:color="auto" w:sz="0" w:space="0"/>
+          <w:left w:val="none" w:color="auto" w:sz="0" w:space="0"/>
+          <w:bottom w:val="none" w:color="auto" w:sz="0" w:space="0"/>
+          <w:right w:val="none" w:color="auto" w:sz="0" w:space="0"/>
+        </w:pBdr>
+        <w:spacing w:before="0" w:beforeAutospacing="0" w:after="0" w:afterAutospacing="0"/>
+        <w:ind w:right="0"/>
+        <w:jc w:val="left"/>
+        <w:rPr>
+          <w:rFonts w:hint="default" w:ascii="&amp;quot" w:hAnsi="&amp;quot" w:eastAsia="&amp;quot" w:cs="&amp;quot"/>
+          <w:i w:val="0"/>
+          <w:caps w:val="0"/>
+          <w:color w:val="000000"/>
+          <w:spacing w:val="0"/>
+          <w:sz w:val="21"/>
+          <w:szCs w:val="21"/>
+          <w:u w:val="none"/>
+        </w:rPr>
+      </w:pPr>
+      <w:r>
+        <w:rPr>
+          <w:rFonts w:hint="eastAsia" w:ascii="&amp;quot" w:hAnsi="&amp;quot" w:cs="&amp;quot"/>
+          <w:i w:val="0"/>
+          <w:caps w:val="0"/>
+          <w:color w:val="000000"/>
+          <w:spacing w:val="0"/>
+          <w:sz w:val="21"/>
+          <w:szCs w:val="21"/>
+          <w:u w:val="none"/>
           <w:lang w:val="en-US" w:eastAsia="zh-CN"/>
         </w:rPr>
         <w:t>2.</w:t>
@@ -242,7 +253,6 @@
           <w:sz w:val="21"/>
           <w:szCs w:val="21"/>
           <w:u w:val="none"/>
-          <w:bdr w:val="none" w:color="auto" w:sz="0" w:space="0"/>
         </w:rPr>
         <w:t xml:space="preserve">使用登录验证和用户权限控制来确保安全性。 </w:t>
       </w:r>
@@ -272,21 +282,19 @@
           <w:sz w:val="21"/>
           <w:szCs w:val="21"/>
           <w:u w:val="none"/>
-          <w:bdr w:val="none" w:color="auto" w:sz="0" w:space="0"/>
-          <w:lang w:val="en-US" w:eastAsia="zh-CN"/>
-        </w:rPr>
-      </w:pPr>
-      <w:r>
-        <w:rPr>
-          <w:rFonts w:hint="eastAsia" w:ascii="&amp;quot" w:hAnsi="&amp;quot" w:cs="&amp;quot"/>
-          <w:i w:val="0"/>
-          <w:caps w:val="0"/>
-          <w:color w:val="000000"/>
-          <w:spacing w:val="0"/>
-          <w:sz w:val="21"/>
-          <w:szCs w:val="21"/>
-          <w:u w:val="none"/>
-          <w:bdr w:val="none" w:color="auto" w:sz="0" w:space="0"/>
+          <w:lang w:val="en-US" w:eastAsia="zh-CN"/>
+        </w:rPr>
+      </w:pPr>
+      <w:r>
+        <w:rPr>
+          <w:rFonts w:hint="eastAsia" w:ascii="&amp;quot" w:hAnsi="&amp;quot" w:cs="&amp;quot"/>
+          <w:i w:val="0"/>
+          <w:caps w:val="0"/>
+          <w:color w:val="000000"/>
+          <w:spacing w:val="0"/>
+          <w:sz w:val="21"/>
+          <w:szCs w:val="21"/>
+          <w:u w:val="none"/>
           <w:lang w:val="en-US" w:eastAsia="zh-CN"/>
         </w:rPr>
         <w:t xml:space="preserve">  登录验证应该就和普通的登录注册差不多，验证码保护？</w:t>
@@ -317,21 +325,19 @@
           <w:sz w:val="21"/>
           <w:szCs w:val="21"/>
           <w:u w:val="none"/>
-          <w:bdr w:val="none" w:color="auto" w:sz="0" w:space="0"/>
-          <w:lang w:val="en-US" w:eastAsia="zh-CN"/>
-        </w:rPr>
-      </w:pPr>
-      <w:r>
-        <w:rPr>
-          <w:rFonts w:hint="eastAsia" w:ascii="&amp;quot" w:hAnsi="&amp;quot" w:cs="&amp;quot"/>
-          <w:i w:val="0"/>
-          <w:caps w:val="0"/>
-          <w:color w:val="000000"/>
-          <w:spacing w:val="0"/>
-          <w:sz w:val="21"/>
-          <w:szCs w:val="21"/>
-          <w:u w:val="none"/>
-          <w:bdr w:val="none" w:color="auto" w:sz="0" w:space="0"/>
+          <w:lang w:val="en-US" w:eastAsia="zh-CN"/>
+        </w:rPr>
+      </w:pPr>
+      <w:r>
+        <w:rPr>
+          <w:rFonts w:hint="eastAsia" w:ascii="&amp;quot" w:hAnsi="&amp;quot" w:cs="&amp;quot"/>
+          <w:i w:val="0"/>
+          <w:caps w:val="0"/>
+          <w:color w:val="000000"/>
+          <w:spacing w:val="0"/>
+          <w:sz w:val="21"/>
+          <w:szCs w:val="21"/>
+          <w:u w:val="none"/>
           <w:lang w:val="en-US" w:eastAsia="zh-CN"/>
         </w:rPr>
         <w:t xml:space="preserve">  用户权限这个就要根据用户的等级来分配不同功能，有些地方权限不够禁止访问这种类似操作可以保证安全性</w:t>
@@ -362,21 +368,19 @@
           <w:sz w:val="21"/>
           <w:szCs w:val="21"/>
           <w:u w:val="none"/>
-          <w:bdr w:val="none" w:color="auto" w:sz="0" w:space="0"/>
-          <w:lang w:val="en-US" w:eastAsia="zh-CN"/>
-        </w:rPr>
-      </w:pPr>
-      <w:r>
-        <w:rPr>
-          <w:rFonts w:hint="eastAsia" w:ascii="&amp;quot" w:hAnsi="&amp;quot" w:cs="&amp;quot"/>
-          <w:i w:val="0"/>
-          <w:caps w:val="0"/>
-          <w:color w:val="000000"/>
-          <w:spacing w:val="0"/>
-          <w:sz w:val="21"/>
-          <w:szCs w:val="21"/>
-          <w:u w:val="none"/>
-          <w:bdr w:val="none" w:color="auto" w:sz="0" w:space="0"/>
+          <w:lang w:val="en-US" w:eastAsia="zh-CN"/>
+        </w:rPr>
+      </w:pPr>
+      <w:r>
+        <w:rPr>
+          <w:rFonts w:hint="eastAsia" w:ascii="&amp;quot" w:hAnsi="&amp;quot" w:cs="&amp;quot"/>
+          <w:i w:val="0"/>
+          <w:caps w:val="0"/>
+          <w:color w:val="000000"/>
+          <w:spacing w:val="0"/>
+          <w:sz w:val="21"/>
+          <w:szCs w:val="21"/>
+          <w:u w:val="none"/>
           <w:lang w:val="en-US" w:eastAsia="zh-CN"/>
         </w:rPr>
         <w:t xml:space="preserve"> (权限向下兼容，高权限用户可以进行低权限用户的）</w:t>
@@ -407,50 +411,47 @@
           <w:sz w:val="21"/>
           <w:szCs w:val="21"/>
           <w:u w:val="none"/>
-          <w:bdr w:val="none" w:color="auto" w:sz="0" w:space="0"/>
-          <w:lang w:val="en-US" w:eastAsia="zh-CN"/>
-        </w:rPr>
-      </w:pPr>
-    </w:p>
-    <w:p>
-      <w:pPr>
-        <w:pStyle w:val="2"/>
-        <w:keepNext w:val="0"/>
-        <w:keepLines w:val="0"/>
-        <w:widowControl/>
-        <w:suppressLineNumbers w:val="0"/>
-        <w:pBdr>
-          <w:top w:val="none" w:color="auto" w:sz="0" w:space="0"/>
-          <w:left w:val="none" w:color="auto" w:sz="0" w:space="0"/>
-          <w:bottom w:val="none" w:color="auto" w:sz="0" w:space="0"/>
-          <w:right w:val="none" w:color="auto" w:sz="0" w:space="0"/>
-        </w:pBdr>
-        <w:spacing w:before="0" w:beforeAutospacing="0" w:after="0" w:afterAutospacing="0"/>
-        <w:ind w:right="0"/>
-        <w:jc w:val="left"/>
-        <w:rPr>
-          <w:rFonts w:hint="default" w:ascii="&amp;quot" w:hAnsi="&amp;quot" w:eastAsia="&amp;quot" w:cs="&amp;quot"/>
-          <w:i w:val="0"/>
-          <w:caps w:val="0"/>
-          <w:color w:val="000000"/>
-          <w:spacing w:val="0"/>
-          <w:sz w:val="21"/>
-          <w:szCs w:val="21"/>
-          <w:u w:val="none"/>
-          <w:bdr w:val="none" w:color="auto" w:sz="0" w:space="0"/>
-        </w:rPr>
-      </w:pPr>
-      <w:r>
-        <w:rPr>
-          <w:rFonts w:hint="eastAsia" w:ascii="&amp;quot" w:hAnsi="&amp;quot" w:cs="&amp;quot"/>
-          <w:i w:val="0"/>
-          <w:caps w:val="0"/>
-          <w:color w:val="000000"/>
-          <w:spacing w:val="0"/>
-          <w:sz w:val="21"/>
-          <w:szCs w:val="21"/>
-          <w:u w:val="none"/>
-          <w:bdr w:val="none" w:color="auto" w:sz="0" w:space="0"/>
+          <w:lang w:val="en-US" w:eastAsia="zh-CN"/>
+        </w:rPr>
+      </w:pPr>
+    </w:p>
+    <w:p>
+      <w:pPr>
+        <w:pStyle w:val="2"/>
+        <w:keepNext w:val="0"/>
+        <w:keepLines w:val="0"/>
+        <w:widowControl/>
+        <w:suppressLineNumbers w:val="0"/>
+        <w:pBdr>
+          <w:top w:val="none" w:color="auto" w:sz="0" w:space="0"/>
+          <w:left w:val="none" w:color="auto" w:sz="0" w:space="0"/>
+          <w:bottom w:val="none" w:color="auto" w:sz="0" w:space="0"/>
+          <w:right w:val="none" w:color="auto" w:sz="0" w:space="0"/>
+        </w:pBdr>
+        <w:spacing w:before="0" w:beforeAutospacing="0" w:after="0" w:afterAutospacing="0"/>
+        <w:ind w:right="0"/>
+        <w:jc w:val="left"/>
+        <w:rPr>
+          <w:rFonts w:hint="default" w:ascii="&amp;quot" w:hAnsi="&amp;quot" w:eastAsia="&amp;quot" w:cs="&amp;quot"/>
+          <w:i w:val="0"/>
+          <w:caps w:val="0"/>
+          <w:color w:val="000000"/>
+          <w:spacing w:val="0"/>
+          <w:sz w:val="21"/>
+          <w:szCs w:val="21"/>
+          <w:u w:val="none"/>
+        </w:rPr>
+      </w:pPr>
+      <w:r>
+        <w:rPr>
+          <w:rFonts w:hint="eastAsia" w:ascii="&amp;quot" w:hAnsi="&amp;quot" w:cs="&amp;quot"/>
+          <w:i w:val="0"/>
+          <w:caps w:val="0"/>
+          <w:color w:val="000000"/>
+          <w:spacing w:val="0"/>
+          <w:sz w:val="21"/>
+          <w:szCs w:val="21"/>
+          <w:u w:val="none"/>
           <w:lang w:val="en-US" w:eastAsia="zh-CN"/>
         </w:rPr>
         <w:t>3.</w:t>
@@ -465,7 +466,6 @@
           <w:sz w:val="21"/>
           <w:szCs w:val="21"/>
           <w:u w:val="none"/>
-          <w:bdr w:val="none" w:color="auto" w:sz="0" w:space="0"/>
         </w:rPr>
         <w:t xml:space="preserve">系统以Workcell（工作部门）为单位分隔数据，各Workcell之间数据完全独立且互不可见。 </w:t>
       </w:r>
@@ -495,21 +495,19 @@
           <w:sz w:val="21"/>
           <w:szCs w:val="21"/>
           <w:u w:val="none"/>
-          <w:bdr w:val="none" w:color="auto" w:sz="0" w:space="0"/>
-          <w:lang w:val="en-US" w:eastAsia="zh-CN"/>
-        </w:rPr>
-      </w:pPr>
-      <w:r>
-        <w:rPr>
-          <w:rFonts w:hint="eastAsia" w:ascii="&amp;quot" w:hAnsi="&amp;quot" w:cs="&amp;quot"/>
-          <w:i w:val="0"/>
-          <w:caps w:val="0"/>
-          <w:color w:val="000000"/>
-          <w:spacing w:val="0"/>
-          <w:sz w:val="21"/>
-          <w:szCs w:val="21"/>
-          <w:u w:val="none"/>
-          <w:bdr w:val="none" w:color="auto" w:sz="0" w:space="0"/>
+          <w:lang w:val="en-US" w:eastAsia="zh-CN"/>
+        </w:rPr>
+      </w:pPr>
+      <w:r>
+        <w:rPr>
+          <w:rFonts w:hint="eastAsia" w:ascii="&amp;quot" w:hAnsi="&amp;quot" w:cs="&amp;quot"/>
+          <w:i w:val="0"/>
+          <w:caps w:val="0"/>
+          <w:color w:val="000000"/>
+          <w:spacing w:val="0"/>
+          <w:sz w:val="21"/>
+          <w:szCs w:val="21"/>
+          <w:u w:val="none"/>
           <w:lang w:val="en-US" w:eastAsia="zh-CN"/>
         </w:rPr>
         <w:t>Workcell 里面由工程部，生产部，质量部，测试部门，而这个夹具管理</w:t>
@@ -540,21 +538,19 @@
           <w:sz w:val="21"/>
           <w:szCs w:val="21"/>
           <w:u w:val="none"/>
-          <w:bdr w:val="none" w:color="auto" w:sz="0" w:space="0"/>
-          <w:lang w:val="en-US" w:eastAsia="zh-CN"/>
-        </w:rPr>
-      </w:pPr>
-      <w:r>
-        <w:rPr>
-          <w:rFonts w:hint="eastAsia" w:ascii="&amp;quot" w:hAnsi="&amp;quot" w:cs="&amp;quot"/>
-          <w:i w:val="0"/>
-          <w:caps w:val="0"/>
-          <w:color w:val="000000"/>
-          <w:spacing w:val="0"/>
-          <w:sz w:val="21"/>
-          <w:szCs w:val="21"/>
-          <w:u w:val="none"/>
-          <w:bdr w:val="none" w:color="auto" w:sz="0" w:space="0"/>
+          <w:lang w:val="en-US" w:eastAsia="zh-CN"/>
+        </w:rPr>
+      </w:pPr>
+      <w:r>
+        <w:rPr>
+          <w:rFonts w:hint="eastAsia" w:ascii="&amp;quot" w:hAnsi="&amp;quot" w:cs="&amp;quot"/>
+          <w:i w:val="0"/>
+          <w:caps w:val="0"/>
+          <w:color w:val="000000"/>
+          <w:spacing w:val="0"/>
+          <w:sz w:val="21"/>
+          <w:szCs w:val="21"/>
+          <w:u w:val="none"/>
           <w:lang w:val="en-US" w:eastAsia="zh-CN"/>
         </w:rPr>
         <w:t>的职能部门是工程部是辅助工程部对夹具有系统化可视化的管理，所以对这</w:t>
@@ -585,21 +581,19 @@
           <w:sz w:val="21"/>
           <w:szCs w:val="21"/>
           <w:u w:val="none"/>
-          <w:bdr w:val="none" w:color="auto" w:sz="0" w:space="0"/>
-          <w:lang w:val="en-US" w:eastAsia="zh-CN"/>
-        </w:rPr>
-      </w:pPr>
-      <w:r>
-        <w:rPr>
-          <w:rFonts w:hint="eastAsia" w:ascii="&amp;quot" w:hAnsi="&amp;quot" w:cs="&amp;quot"/>
-          <w:i w:val="0"/>
-          <w:caps w:val="0"/>
-          <w:color w:val="000000"/>
-          <w:spacing w:val="0"/>
-          <w:sz w:val="21"/>
-          <w:szCs w:val="21"/>
-          <w:u w:val="none"/>
-          <w:bdr w:val="none" w:color="auto" w:sz="0" w:space="0"/>
+          <w:lang w:val="en-US" w:eastAsia="zh-CN"/>
+        </w:rPr>
+      </w:pPr>
+      <w:r>
+        <w:rPr>
+          <w:rFonts w:hint="eastAsia" w:ascii="&amp;quot" w:hAnsi="&amp;quot" w:cs="&amp;quot"/>
+          <w:i w:val="0"/>
+          <w:caps w:val="0"/>
+          <w:color w:val="000000"/>
+          <w:spacing w:val="0"/>
+          <w:sz w:val="21"/>
+          <w:szCs w:val="21"/>
+          <w:u w:val="none"/>
           <w:lang w:val="en-US" w:eastAsia="zh-CN"/>
         </w:rPr>
         <w:t>个系统有操作权限的都是工程部，其他部门只是可见基本信息即可。这里说</w:t>
@@ -630,21 +624,19 @@
           <w:sz w:val="21"/>
           <w:szCs w:val="21"/>
           <w:u w:val="none"/>
-          <w:bdr w:val="none" w:color="auto" w:sz="0" w:space="0"/>
-          <w:lang w:val="en-US" w:eastAsia="zh-CN"/>
-        </w:rPr>
-      </w:pPr>
-      <w:r>
-        <w:rPr>
-          <w:rFonts w:hint="eastAsia" w:ascii="&amp;quot" w:hAnsi="&amp;quot" w:cs="&amp;quot"/>
-          <w:i w:val="0"/>
-          <w:caps w:val="0"/>
-          <w:color w:val="000000"/>
-          <w:spacing w:val="0"/>
-          <w:sz w:val="21"/>
-          <w:szCs w:val="21"/>
-          <w:u w:val="none"/>
-          <w:bdr w:val="none" w:color="auto" w:sz="0" w:space="0"/>
+          <w:lang w:val="en-US" w:eastAsia="zh-CN"/>
+        </w:rPr>
+      </w:pPr>
+      <w:r>
+        <w:rPr>
+          <w:rFonts w:hint="eastAsia" w:ascii="&amp;quot" w:hAnsi="&amp;quot" w:cs="&amp;quot"/>
+          <w:i w:val="0"/>
+          <w:caps w:val="0"/>
+          <w:color w:val="000000"/>
+          <w:spacing w:val="0"/>
+          <w:sz w:val="21"/>
+          <w:szCs w:val="21"/>
+          <w:u w:val="none"/>
           <w:lang w:val="en-US" w:eastAsia="zh-CN"/>
         </w:rPr>
         <w:t>的产线员工指的是工程部的实际操作这个系统的在线操作员工</w:t>
@@ -675,50 +667,47 @@
           <w:sz w:val="21"/>
           <w:szCs w:val="21"/>
           <w:u w:val="none"/>
-          <w:bdr w:val="none" w:color="auto" w:sz="0" w:space="0"/>
-          <w:lang w:val="en-US" w:eastAsia="zh-CN"/>
-        </w:rPr>
-      </w:pPr>
-    </w:p>
-    <w:p>
-      <w:pPr>
-        <w:pStyle w:val="2"/>
-        <w:keepNext w:val="0"/>
-        <w:keepLines w:val="0"/>
-        <w:widowControl/>
-        <w:suppressLineNumbers w:val="0"/>
-        <w:pBdr>
-          <w:top w:val="none" w:color="auto" w:sz="0" w:space="0"/>
-          <w:left w:val="none" w:color="auto" w:sz="0" w:space="0"/>
-          <w:bottom w:val="none" w:color="auto" w:sz="0" w:space="0"/>
-          <w:right w:val="none" w:color="auto" w:sz="0" w:space="0"/>
-        </w:pBdr>
-        <w:spacing w:before="0" w:beforeAutospacing="0" w:after="0" w:afterAutospacing="0"/>
-        <w:ind w:right="0"/>
-        <w:jc w:val="left"/>
-        <w:rPr>
-          <w:rFonts w:hint="default" w:ascii="&amp;quot" w:hAnsi="&amp;quot" w:eastAsia="&amp;quot" w:cs="&amp;quot"/>
-          <w:i w:val="0"/>
-          <w:caps w:val="0"/>
-          <w:color w:val="000000"/>
-          <w:spacing w:val="0"/>
-          <w:sz w:val="21"/>
-          <w:szCs w:val="21"/>
-          <w:u w:val="none"/>
-          <w:bdr w:val="none" w:color="auto" w:sz="0" w:space="0"/>
-        </w:rPr>
-      </w:pPr>
-      <w:r>
-        <w:rPr>
-          <w:rFonts w:hint="eastAsia" w:ascii="&amp;quot" w:hAnsi="&amp;quot" w:cs="&amp;quot"/>
-          <w:i w:val="0"/>
-          <w:caps w:val="0"/>
-          <w:color w:val="000000"/>
-          <w:spacing w:val="0"/>
-          <w:sz w:val="21"/>
-          <w:szCs w:val="21"/>
-          <w:u w:val="none"/>
-          <w:bdr w:val="none" w:color="auto" w:sz="0" w:space="0"/>
+          <w:lang w:val="en-US" w:eastAsia="zh-CN"/>
+        </w:rPr>
+      </w:pPr>
+    </w:p>
+    <w:p>
+      <w:pPr>
+        <w:pStyle w:val="2"/>
+        <w:keepNext w:val="0"/>
+        <w:keepLines w:val="0"/>
+        <w:widowControl/>
+        <w:suppressLineNumbers w:val="0"/>
+        <w:pBdr>
+          <w:top w:val="none" w:color="auto" w:sz="0" w:space="0"/>
+          <w:left w:val="none" w:color="auto" w:sz="0" w:space="0"/>
+          <w:bottom w:val="none" w:color="auto" w:sz="0" w:space="0"/>
+          <w:right w:val="none" w:color="auto" w:sz="0" w:space="0"/>
+        </w:pBdr>
+        <w:spacing w:before="0" w:beforeAutospacing="0" w:after="0" w:afterAutospacing="0"/>
+        <w:ind w:right="0"/>
+        <w:jc w:val="left"/>
+        <w:rPr>
+          <w:rFonts w:hint="default" w:ascii="&amp;quot" w:hAnsi="&amp;quot" w:eastAsia="&amp;quot" w:cs="&amp;quot"/>
+          <w:i w:val="0"/>
+          <w:caps w:val="0"/>
+          <w:color w:val="000000"/>
+          <w:spacing w:val="0"/>
+          <w:sz w:val="21"/>
+          <w:szCs w:val="21"/>
+          <w:u w:val="none"/>
+        </w:rPr>
+      </w:pPr>
+      <w:r>
+        <w:rPr>
+          <w:rFonts w:hint="eastAsia" w:ascii="&amp;quot" w:hAnsi="&amp;quot" w:cs="&amp;quot"/>
+          <w:i w:val="0"/>
+          <w:caps w:val="0"/>
+          <w:color w:val="000000"/>
+          <w:spacing w:val="0"/>
+          <w:sz w:val="21"/>
+          <w:szCs w:val="21"/>
+          <w:u w:val="none"/>
           <w:lang w:val="en-US" w:eastAsia="zh-CN"/>
         </w:rPr>
         <w:t>4.</w:t>
@@ -733,7 +722,6 @@
           <w:sz w:val="21"/>
           <w:szCs w:val="21"/>
           <w:u w:val="none"/>
-          <w:bdr w:val="none" w:color="auto" w:sz="0" w:space="0"/>
         </w:rPr>
         <w:t xml:space="preserve">对于每一套工夹具，系统从采购入库审批流程→领用/归还→定期检测→报障维修→使用记录→报废手续，整个生命周期都有详细的追踪记录。 </w:t>
       </w:r>
@@ -763,7 +751,6 @@
           <w:sz w:val="21"/>
           <w:szCs w:val="21"/>
           <w:u w:val="none"/>
-          <w:bdr w:val="none" w:color="auto" w:sz="0" w:space="0"/>
         </w:rPr>
       </w:pPr>
     </w:p>
@@ -792,21 +779,19 @@
           <w:sz w:val="21"/>
           <w:szCs w:val="21"/>
           <w:u w:val="none"/>
-          <w:bdr w:val="none" w:color="auto" w:sz="0" w:space="0"/>
-          <w:lang w:val="en-US" w:eastAsia="zh-CN"/>
-        </w:rPr>
-      </w:pPr>
-      <w:r>
-        <w:rPr>
-          <w:rFonts w:hint="eastAsia" w:ascii="&amp;quot" w:hAnsi="&amp;quot" w:cs="&amp;quot"/>
-          <w:i w:val="0"/>
-          <w:caps w:val="0"/>
-          <w:color w:val="000000"/>
-          <w:spacing w:val="0"/>
-          <w:sz w:val="21"/>
-          <w:szCs w:val="21"/>
-          <w:u w:val="none"/>
-          <w:bdr w:val="none" w:color="auto" w:sz="0" w:space="0"/>
+          <w:lang w:val="en-US" w:eastAsia="zh-CN"/>
+        </w:rPr>
+      </w:pPr>
+      <w:r>
+        <w:rPr>
+          <w:rFonts w:hint="eastAsia" w:ascii="&amp;quot" w:hAnsi="&amp;quot" w:cs="&amp;quot"/>
+          <w:i w:val="0"/>
+          <w:caps w:val="0"/>
+          <w:color w:val="000000"/>
+          <w:spacing w:val="0"/>
+          <w:sz w:val="21"/>
+          <w:szCs w:val="21"/>
+          <w:u w:val="none"/>
           <w:lang w:val="en-US" w:eastAsia="zh-CN"/>
         </w:rPr>
         <w:t>这个应该就类似于web项目的日志功能，我们记录每个工夹具的所在位置和时间等信息就好</w:t>
@@ -837,49 +822,46 @@
           <w:sz w:val="21"/>
           <w:szCs w:val="21"/>
           <w:u w:val="none"/>
-          <w:bdr w:val="none" w:color="auto" w:sz="0" w:space="0"/>
-        </w:rPr>
-      </w:pPr>
-    </w:p>
-    <w:p>
-      <w:pPr>
-        <w:pStyle w:val="2"/>
-        <w:keepNext w:val="0"/>
-        <w:keepLines w:val="0"/>
-        <w:widowControl/>
-        <w:suppressLineNumbers w:val="0"/>
-        <w:pBdr>
-          <w:top w:val="none" w:color="auto" w:sz="0" w:space="0"/>
-          <w:left w:val="none" w:color="auto" w:sz="0" w:space="0"/>
-          <w:bottom w:val="none" w:color="auto" w:sz="0" w:space="0"/>
-          <w:right w:val="none" w:color="auto" w:sz="0" w:space="0"/>
-        </w:pBdr>
-        <w:spacing w:before="0" w:beforeAutospacing="0" w:after="0" w:afterAutospacing="0"/>
-        <w:ind w:right="0"/>
-        <w:jc w:val="left"/>
-        <w:rPr>
-          <w:rFonts w:hint="default" w:ascii="&amp;quot" w:hAnsi="&amp;quot" w:eastAsia="&amp;quot" w:cs="&amp;quot"/>
-          <w:i w:val="0"/>
-          <w:caps w:val="0"/>
-          <w:color w:val="000000"/>
-          <w:spacing w:val="0"/>
-          <w:sz w:val="21"/>
-          <w:szCs w:val="21"/>
-          <w:u w:val="none"/>
-          <w:bdr w:val="none" w:color="auto" w:sz="0" w:space="0"/>
-        </w:rPr>
-      </w:pPr>
-      <w:r>
-        <w:rPr>
-          <w:rFonts w:hint="eastAsia" w:ascii="&amp;quot" w:hAnsi="&amp;quot" w:cs="&amp;quot"/>
-          <w:i w:val="0"/>
-          <w:caps w:val="0"/>
-          <w:color w:val="000000"/>
-          <w:spacing w:val="0"/>
-          <w:sz w:val="21"/>
-          <w:szCs w:val="21"/>
-          <w:u w:val="none"/>
-          <w:bdr w:val="none" w:color="auto" w:sz="0" w:space="0"/>
+        </w:rPr>
+      </w:pPr>
+    </w:p>
+    <w:p>
+      <w:pPr>
+        <w:pStyle w:val="2"/>
+        <w:keepNext w:val="0"/>
+        <w:keepLines w:val="0"/>
+        <w:widowControl/>
+        <w:suppressLineNumbers w:val="0"/>
+        <w:pBdr>
+          <w:top w:val="none" w:color="auto" w:sz="0" w:space="0"/>
+          <w:left w:val="none" w:color="auto" w:sz="0" w:space="0"/>
+          <w:bottom w:val="none" w:color="auto" w:sz="0" w:space="0"/>
+          <w:right w:val="none" w:color="auto" w:sz="0" w:space="0"/>
+        </w:pBdr>
+        <w:spacing w:before="0" w:beforeAutospacing="0" w:after="0" w:afterAutospacing="0"/>
+        <w:ind w:right="0"/>
+        <w:jc w:val="left"/>
+        <w:rPr>
+          <w:rFonts w:hint="default" w:ascii="&amp;quot" w:hAnsi="&amp;quot" w:eastAsia="&amp;quot" w:cs="&amp;quot"/>
+          <w:i w:val="0"/>
+          <w:caps w:val="0"/>
+          <w:color w:val="000000"/>
+          <w:spacing w:val="0"/>
+          <w:sz w:val="21"/>
+          <w:szCs w:val="21"/>
+          <w:u w:val="none"/>
+        </w:rPr>
+      </w:pPr>
+      <w:r>
+        <w:rPr>
+          <w:rFonts w:hint="eastAsia" w:ascii="&amp;quot" w:hAnsi="&amp;quot" w:cs="&amp;quot"/>
+          <w:i w:val="0"/>
+          <w:caps w:val="0"/>
+          <w:color w:val="000000"/>
+          <w:spacing w:val="0"/>
+          <w:sz w:val="21"/>
+          <w:szCs w:val="21"/>
+          <w:u w:val="none"/>
           <w:lang w:val="en-US" w:eastAsia="zh-CN"/>
         </w:rPr>
         <w:t>5.</w:t>
@@ -894,7 +876,6 @@
           <w:sz w:val="21"/>
           <w:szCs w:val="21"/>
           <w:u w:val="none"/>
-          <w:bdr w:val="none" w:color="auto" w:sz="0" w:space="0"/>
         </w:rPr>
         <w:t xml:space="preserve">数据可以多种形式进行查询和追溯，并按用户要求显示报表。 </w:t>
       </w:r>
@@ -924,7 +905,6 @@
           <w:sz w:val="21"/>
           <w:szCs w:val="21"/>
           <w:u w:val="none"/>
-          <w:bdr w:val="none" w:color="auto" w:sz="0" w:space="0"/>
           <w:lang w:val="en-US" w:eastAsia="zh-CN"/>
         </w:rPr>
       </w:pPr>
@@ -954,21 +934,19 @@
           <w:sz w:val="21"/>
           <w:szCs w:val="21"/>
           <w:u w:val="none"/>
-          <w:bdr w:val="none" w:color="auto" w:sz="0" w:space="0"/>
-          <w:lang w:val="en-US" w:eastAsia="zh-CN"/>
-        </w:rPr>
-      </w:pPr>
-      <w:r>
-        <w:rPr>
-          <w:rFonts w:hint="eastAsia" w:ascii="&amp;quot" w:hAnsi="&amp;quot" w:cs="&amp;quot"/>
-          <w:i w:val="0"/>
-          <w:caps w:val="0"/>
-          <w:color w:val="000000"/>
-          <w:spacing w:val="0"/>
-          <w:sz w:val="21"/>
-          <w:szCs w:val="21"/>
-          <w:u w:val="none"/>
-          <w:bdr w:val="none" w:color="auto" w:sz="0" w:space="0"/>
+          <w:lang w:val="en-US" w:eastAsia="zh-CN"/>
+        </w:rPr>
+      </w:pPr>
+      <w:r>
+        <w:rPr>
+          <w:rFonts w:hint="eastAsia" w:ascii="&amp;quot" w:hAnsi="&amp;quot" w:cs="&amp;quot"/>
+          <w:i w:val="0"/>
+          <w:caps w:val="0"/>
+          <w:color w:val="000000"/>
+          <w:spacing w:val="0"/>
+          <w:sz w:val="21"/>
+          <w:szCs w:val="21"/>
+          <w:u w:val="none"/>
           <w:lang w:val="en-US" w:eastAsia="zh-CN"/>
         </w:rPr>
         <w:t>按照之前的讨论，这里应该就是支持模糊搜索，一个文件夹的各种信息都支持搜索</w:t>
@@ -999,50 +977,47 @@
           <w:sz w:val="21"/>
           <w:szCs w:val="21"/>
           <w:u w:val="none"/>
-          <w:bdr w:val="none" w:color="auto" w:sz="0" w:space="0"/>
-          <w:lang w:val="en-US" w:eastAsia="zh-CN"/>
-        </w:rPr>
-      </w:pPr>
-    </w:p>
-    <w:p>
-      <w:pPr>
-        <w:pStyle w:val="2"/>
-        <w:keepNext w:val="0"/>
-        <w:keepLines w:val="0"/>
-        <w:widowControl/>
-        <w:suppressLineNumbers w:val="0"/>
-        <w:pBdr>
-          <w:top w:val="none" w:color="auto" w:sz="0" w:space="0"/>
-          <w:left w:val="none" w:color="auto" w:sz="0" w:space="0"/>
-          <w:bottom w:val="none" w:color="auto" w:sz="0" w:space="0"/>
-          <w:right w:val="none" w:color="auto" w:sz="0" w:space="0"/>
-        </w:pBdr>
-        <w:spacing w:before="0" w:beforeAutospacing="0" w:after="0" w:afterAutospacing="0"/>
-        <w:ind w:right="0"/>
-        <w:jc w:val="left"/>
-        <w:rPr>
-          <w:rFonts w:hint="default" w:ascii="&amp;quot" w:hAnsi="&amp;quot" w:eastAsia="&amp;quot" w:cs="&amp;quot"/>
-          <w:i w:val="0"/>
-          <w:caps w:val="0"/>
-          <w:color w:val="000000"/>
-          <w:spacing w:val="0"/>
-          <w:sz w:val="21"/>
-          <w:szCs w:val="21"/>
-          <w:u w:val="none"/>
-          <w:bdr w:val="none" w:color="auto" w:sz="0" w:space="0"/>
-        </w:rPr>
-      </w:pPr>
-      <w:r>
-        <w:rPr>
-          <w:rFonts w:hint="eastAsia" w:ascii="&amp;quot" w:hAnsi="&amp;quot" w:cs="&amp;quot"/>
-          <w:i w:val="0"/>
-          <w:caps w:val="0"/>
-          <w:color w:val="000000"/>
-          <w:spacing w:val="0"/>
-          <w:sz w:val="21"/>
-          <w:szCs w:val="21"/>
-          <w:u w:val="none"/>
-          <w:bdr w:val="none" w:color="auto" w:sz="0" w:space="0"/>
+          <w:lang w:val="en-US" w:eastAsia="zh-CN"/>
+        </w:rPr>
+      </w:pPr>
+    </w:p>
+    <w:p>
+      <w:pPr>
+        <w:pStyle w:val="2"/>
+        <w:keepNext w:val="0"/>
+        <w:keepLines w:val="0"/>
+        <w:widowControl/>
+        <w:suppressLineNumbers w:val="0"/>
+        <w:pBdr>
+          <w:top w:val="none" w:color="auto" w:sz="0" w:space="0"/>
+          <w:left w:val="none" w:color="auto" w:sz="0" w:space="0"/>
+          <w:bottom w:val="none" w:color="auto" w:sz="0" w:space="0"/>
+          <w:right w:val="none" w:color="auto" w:sz="0" w:space="0"/>
+        </w:pBdr>
+        <w:spacing w:before="0" w:beforeAutospacing="0" w:after="0" w:afterAutospacing="0"/>
+        <w:ind w:right="0"/>
+        <w:jc w:val="left"/>
+        <w:rPr>
+          <w:rFonts w:hint="default" w:ascii="&amp;quot" w:hAnsi="&amp;quot" w:eastAsia="&amp;quot" w:cs="&amp;quot"/>
+          <w:i w:val="0"/>
+          <w:caps w:val="0"/>
+          <w:color w:val="000000"/>
+          <w:spacing w:val="0"/>
+          <w:sz w:val="21"/>
+          <w:szCs w:val="21"/>
+          <w:u w:val="none"/>
+        </w:rPr>
+      </w:pPr>
+      <w:r>
+        <w:rPr>
+          <w:rFonts w:hint="eastAsia" w:ascii="&amp;quot" w:hAnsi="&amp;quot" w:cs="&amp;quot"/>
+          <w:i w:val="0"/>
+          <w:caps w:val="0"/>
+          <w:color w:val="000000"/>
+          <w:spacing w:val="0"/>
+          <w:sz w:val="21"/>
+          <w:szCs w:val="21"/>
+          <w:u w:val="none"/>
           <w:lang w:val="en-US" w:eastAsia="zh-CN"/>
         </w:rPr>
         <w:t>6.</w:t>
@@ -1057,7 +1032,6 @@
           <w:sz w:val="21"/>
           <w:szCs w:val="21"/>
           <w:u w:val="none"/>
-          <w:bdr w:val="none" w:color="auto" w:sz="0" w:space="0"/>
         </w:rPr>
         <w:t xml:space="preserve">数据分析和故障预警功能，能通过构件数据挖掘模型、设计数据分析及故障预警算法等手段，在工夹具即将有较高概率发生故障前，通过email等方式对相关人员发出预警。 </w:t>
       </w:r>
@@ -1087,7 +1061,6 @@
           <w:sz w:val="21"/>
           <w:szCs w:val="21"/>
           <w:u w:val="none"/>
-          <w:bdr w:val="none" w:color="auto" w:sz="0" w:space="0"/>
         </w:rPr>
       </w:pPr>
     </w:p>
@@ -1116,21 +1089,19 @@
           <w:sz w:val="21"/>
           <w:szCs w:val="21"/>
           <w:u w:val="none"/>
-          <w:bdr w:val="none" w:color="auto" w:sz="0" w:space="0"/>
-          <w:lang w:val="en-US" w:eastAsia="zh-CN"/>
-        </w:rPr>
-      </w:pPr>
-      <w:r>
-        <w:rPr>
-          <w:rFonts w:hint="eastAsia" w:ascii="&amp;quot" w:hAnsi="&amp;quot" w:cs="&amp;quot"/>
-          <w:i w:val="0"/>
-          <w:caps w:val="0"/>
-          <w:color w:val="000000"/>
-          <w:spacing w:val="0"/>
-          <w:sz w:val="21"/>
-          <w:szCs w:val="21"/>
-          <w:u w:val="none"/>
-          <w:bdr w:val="none" w:color="auto" w:sz="0" w:space="0"/>
+          <w:lang w:val="en-US" w:eastAsia="zh-CN"/>
+        </w:rPr>
+      </w:pPr>
+      <w:r>
+        <w:rPr>
+          <w:rFonts w:hint="eastAsia" w:ascii="&amp;quot" w:hAnsi="&amp;quot" w:cs="&amp;quot"/>
+          <w:i w:val="0"/>
+          <w:caps w:val="0"/>
+          <w:color w:val="000000"/>
+          <w:spacing w:val="0"/>
+          <w:sz w:val="21"/>
+          <w:szCs w:val="21"/>
+          <w:u w:val="none"/>
           <w:lang w:val="en-US" w:eastAsia="zh-CN"/>
         </w:rPr>
         <w:t>这个就要利用数据挖掘技术实现，大概就这个</w:t>
@@ -1161,49 +1132,46 @@
           <w:sz w:val="21"/>
           <w:szCs w:val="21"/>
           <w:u w:val="none"/>
-          <w:bdr w:val="none" w:color="auto" w:sz="0" w:space="0"/>
-        </w:rPr>
-      </w:pPr>
-    </w:p>
-    <w:p>
-      <w:pPr>
-        <w:pStyle w:val="2"/>
-        <w:keepNext w:val="0"/>
-        <w:keepLines w:val="0"/>
-        <w:widowControl/>
-        <w:suppressLineNumbers w:val="0"/>
-        <w:pBdr>
-          <w:top w:val="none" w:color="auto" w:sz="0" w:space="0"/>
-          <w:left w:val="none" w:color="auto" w:sz="0" w:space="0"/>
-          <w:bottom w:val="none" w:color="auto" w:sz="0" w:space="0"/>
-          <w:right w:val="none" w:color="auto" w:sz="0" w:space="0"/>
-        </w:pBdr>
-        <w:spacing w:before="0" w:beforeAutospacing="0" w:after="0" w:afterAutospacing="0"/>
-        <w:ind w:right="0"/>
-        <w:jc w:val="left"/>
-        <w:rPr>
-          <w:rFonts w:hint="default" w:ascii="&amp;quot" w:hAnsi="&amp;quot" w:eastAsia="&amp;quot" w:cs="&amp;quot"/>
-          <w:i w:val="0"/>
-          <w:caps w:val="0"/>
-          <w:color w:val="000000"/>
-          <w:spacing w:val="0"/>
-          <w:sz w:val="21"/>
-          <w:szCs w:val="21"/>
-          <w:u w:val="none"/>
-          <w:bdr w:val="none" w:color="auto" w:sz="0" w:space="0"/>
-        </w:rPr>
-      </w:pPr>
-      <w:r>
-        <w:rPr>
-          <w:rFonts w:hint="eastAsia" w:ascii="&amp;quot" w:hAnsi="&amp;quot" w:cs="&amp;quot"/>
-          <w:i w:val="0"/>
-          <w:caps w:val="0"/>
-          <w:color w:val="000000"/>
-          <w:spacing w:val="0"/>
-          <w:sz w:val="21"/>
-          <w:szCs w:val="21"/>
-          <w:u w:val="none"/>
-          <w:bdr w:val="none" w:color="auto" w:sz="0" w:space="0"/>
+        </w:rPr>
+      </w:pPr>
+    </w:p>
+    <w:p>
+      <w:pPr>
+        <w:pStyle w:val="2"/>
+        <w:keepNext w:val="0"/>
+        <w:keepLines w:val="0"/>
+        <w:widowControl/>
+        <w:suppressLineNumbers w:val="0"/>
+        <w:pBdr>
+          <w:top w:val="none" w:color="auto" w:sz="0" w:space="0"/>
+          <w:left w:val="none" w:color="auto" w:sz="0" w:space="0"/>
+          <w:bottom w:val="none" w:color="auto" w:sz="0" w:space="0"/>
+          <w:right w:val="none" w:color="auto" w:sz="0" w:space="0"/>
+        </w:pBdr>
+        <w:spacing w:before="0" w:beforeAutospacing="0" w:after="0" w:afterAutospacing="0"/>
+        <w:ind w:right="0"/>
+        <w:jc w:val="left"/>
+        <w:rPr>
+          <w:rFonts w:hint="default" w:ascii="&amp;quot" w:hAnsi="&amp;quot" w:eastAsia="&amp;quot" w:cs="&amp;quot"/>
+          <w:i w:val="0"/>
+          <w:caps w:val="0"/>
+          <w:color w:val="000000"/>
+          <w:spacing w:val="0"/>
+          <w:sz w:val="21"/>
+          <w:szCs w:val="21"/>
+          <w:u w:val="none"/>
+        </w:rPr>
+      </w:pPr>
+      <w:r>
+        <w:rPr>
+          <w:rFonts w:hint="eastAsia" w:ascii="&amp;quot" w:hAnsi="&amp;quot" w:cs="&amp;quot"/>
+          <w:i w:val="0"/>
+          <w:caps w:val="0"/>
+          <w:color w:val="000000"/>
+          <w:spacing w:val="0"/>
+          <w:sz w:val="21"/>
+          <w:szCs w:val="21"/>
+          <w:u w:val="none"/>
           <w:lang w:val="en-US" w:eastAsia="zh-CN"/>
         </w:rPr>
         <w:t>7.</w:t>
@@ -1218,7 +1186,6 @@
           <w:sz w:val="21"/>
           <w:szCs w:val="21"/>
           <w:u w:val="none"/>
-          <w:bdr w:val="none" w:color="auto" w:sz="0" w:space="0"/>
         </w:rPr>
         <w:t xml:space="preserve">当工夹具的理论报废时间即将到达时，提前通过email等方式对相关人员发出预警。 </w:t>
       </w:r>
@@ -1248,7 +1215,6 @@
           <w:sz w:val="21"/>
           <w:szCs w:val="21"/>
           <w:u w:val="none"/>
-          <w:bdr w:val="none" w:color="auto" w:sz="0" w:space="0"/>
         </w:rPr>
       </w:pPr>
     </w:p>
@@ -1277,21 +1243,19 @@
           <w:sz w:val="21"/>
           <w:szCs w:val="21"/>
           <w:u w:val="none"/>
-          <w:bdr w:val="none" w:color="auto" w:sz="0" w:space="0"/>
-          <w:lang w:val="en-US" w:eastAsia="zh-CN"/>
-        </w:rPr>
-      </w:pPr>
-      <w:r>
-        <w:rPr>
-          <w:rFonts w:hint="eastAsia" w:ascii="&amp;quot" w:hAnsi="&amp;quot" w:cs="&amp;quot"/>
-          <w:i w:val="0"/>
-          <w:caps w:val="0"/>
-          <w:color w:val="000000"/>
-          <w:spacing w:val="0"/>
-          <w:sz w:val="21"/>
-          <w:szCs w:val="21"/>
-          <w:u w:val="none"/>
-          <w:bdr w:val="none" w:color="auto" w:sz="0" w:space="0"/>
+          <w:lang w:val="en-US" w:eastAsia="zh-CN"/>
+        </w:rPr>
+      </w:pPr>
+      <w:r>
+        <w:rPr>
+          <w:rFonts w:hint="eastAsia" w:ascii="&amp;quot" w:hAnsi="&amp;quot" w:cs="&amp;quot"/>
+          <w:i w:val="0"/>
+          <w:caps w:val="0"/>
+          <w:color w:val="000000"/>
+          <w:spacing w:val="0"/>
+          <w:sz w:val="21"/>
+          <w:szCs w:val="21"/>
+          <w:u w:val="none"/>
           <w:lang w:val="en-US" w:eastAsia="zh-CN"/>
         </w:rPr>
         <w:t>与上面的重复</w:t>
@@ -1322,49 +1286,46 @@
           <w:sz w:val="21"/>
           <w:szCs w:val="21"/>
           <w:u w:val="none"/>
-          <w:bdr w:val="none" w:color="auto" w:sz="0" w:space="0"/>
-        </w:rPr>
-      </w:pPr>
-    </w:p>
-    <w:p>
-      <w:pPr>
-        <w:pStyle w:val="2"/>
-        <w:keepNext w:val="0"/>
-        <w:keepLines w:val="0"/>
-        <w:widowControl/>
-        <w:suppressLineNumbers w:val="0"/>
-        <w:pBdr>
-          <w:top w:val="none" w:color="auto" w:sz="0" w:space="0"/>
-          <w:left w:val="none" w:color="auto" w:sz="0" w:space="0"/>
-          <w:bottom w:val="none" w:color="auto" w:sz="0" w:space="0"/>
-          <w:right w:val="none" w:color="auto" w:sz="0" w:space="0"/>
-        </w:pBdr>
-        <w:spacing w:before="0" w:beforeAutospacing="0" w:after="0" w:afterAutospacing="0"/>
-        <w:ind w:right="0"/>
-        <w:jc w:val="left"/>
-        <w:rPr>
-          <w:rFonts w:hint="default" w:ascii="&amp;quot" w:hAnsi="&amp;quot" w:eastAsia="&amp;quot" w:cs="&amp;quot"/>
-          <w:i w:val="0"/>
-          <w:caps w:val="0"/>
-          <w:color w:val="000000"/>
-          <w:spacing w:val="0"/>
-          <w:sz w:val="21"/>
-          <w:szCs w:val="21"/>
-          <w:u w:val="none"/>
-          <w:bdr w:val="none" w:color="auto" w:sz="0" w:space="0"/>
-        </w:rPr>
-      </w:pPr>
-      <w:r>
-        <w:rPr>
-          <w:rFonts w:hint="eastAsia" w:ascii="&amp;quot" w:hAnsi="&amp;quot" w:cs="&amp;quot"/>
-          <w:i w:val="0"/>
-          <w:caps w:val="0"/>
-          <w:color w:val="000000"/>
-          <w:spacing w:val="0"/>
-          <w:sz w:val="21"/>
-          <w:szCs w:val="21"/>
-          <w:u w:val="none"/>
-          <w:bdr w:val="none" w:color="auto" w:sz="0" w:space="0"/>
+        </w:rPr>
+      </w:pPr>
+    </w:p>
+    <w:p>
+      <w:pPr>
+        <w:pStyle w:val="2"/>
+        <w:keepNext w:val="0"/>
+        <w:keepLines w:val="0"/>
+        <w:widowControl/>
+        <w:suppressLineNumbers w:val="0"/>
+        <w:pBdr>
+          <w:top w:val="none" w:color="auto" w:sz="0" w:space="0"/>
+          <w:left w:val="none" w:color="auto" w:sz="0" w:space="0"/>
+          <w:bottom w:val="none" w:color="auto" w:sz="0" w:space="0"/>
+          <w:right w:val="none" w:color="auto" w:sz="0" w:space="0"/>
+        </w:pBdr>
+        <w:spacing w:before="0" w:beforeAutospacing="0" w:after="0" w:afterAutospacing="0"/>
+        <w:ind w:right="0"/>
+        <w:jc w:val="left"/>
+        <w:rPr>
+          <w:rFonts w:hint="default" w:ascii="&amp;quot" w:hAnsi="&amp;quot" w:eastAsia="&amp;quot" w:cs="&amp;quot"/>
+          <w:i w:val="0"/>
+          <w:caps w:val="0"/>
+          <w:color w:val="000000"/>
+          <w:spacing w:val="0"/>
+          <w:sz w:val="21"/>
+          <w:szCs w:val="21"/>
+          <w:u w:val="none"/>
+        </w:rPr>
+      </w:pPr>
+      <w:r>
+        <w:rPr>
+          <w:rFonts w:hint="eastAsia" w:ascii="&amp;quot" w:hAnsi="&amp;quot" w:cs="&amp;quot"/>
+          <w:i w:val="0"/>
+          <w:caps w:val="0"/>
+          <w:color w:val="000000"/>
+          <w:spacing w:val="0"/>
+          <w:sz w:val="21"/>
+          <w:szCs w:val="21"/>
+          <w:u w:val="none"/>
           <w:lang w:val="en-US" w:eastAsia="zh-CN"/>
         </w:rPr>
         <w:t>8.</w:t>
@@ -1379,7 +1340,6 @@
           <w:sz w:val="21"/>
           <w:szCs w:val="21"/>
           <w:u w:val="none"/>
-          <w:bdr w:val="none" w:color="auto" w:sz="0" w:space="0"/>
         </w:rPr>
         <w:t xml:space="preserve">系统预留工夹具定位显示模块，当公司为重要工夹具安装定位设备后，能实时显示工夹具具体位置。 </w:t>
       </w:r>
@@ -1409,7 +1369,6 @@
           <w:sz w:val="21"/>
           <w:szCs w:val="21"/>
           <w:u w:val="none"/>
-          <w:bdr w:val="none" w:color="auto" w:sz="0" w:space="0"/>
         </w:rPr>
       </w:pPr>
     </w:p>
@@ -1438,21 +1397,19 @@
           <w:sz w:val="21"/>
           <w:szCs w:val="21"/>
           <w:u w:val="none"/>
-          <w:bdr w:val="none" w:color="auto" w:sz="0" w:space="0"/>
-          <w:lang w:val="en-US" w:eastAsia="zh-CN"/>
-        </w:rPr>
-      </w:pPr>
-      <w:r>
-        <w:rPr>
-          <w:rFonts w:hint="eastAsia" w:ascii="&amp;quot" w:hAnsi="&amp;quot" w:cs="&amp;quot"/>
-          <w:i w:val="0"/>
-          <w:caps w:val="0"/>
-          <w:color w:val="000000"/>
-          <w:spacing w:val="0"/>
-          <w:sz w:val="21"/>
-          <w:szCs w:val="21"/>
-          <w:u w:val="none"/>
-          <w:bdr w:val="none" w:color="auto" w:sz="0" w:space="0"/>
+          <w:lang w:val="en-US" w:eastAsia="zh-CN"/>
+        </w:rPr>
+      </w:pPr>
+      <w:r>
+        <w:rPr>
+          <w:rFonts w:hint="eastAsia" w:ascii="&amp;quot" w:hAnsi="&amp;quot" w:cs="&amp;quot"/>
+          <w:i w:val="0"/>
+          <w:caps w:val="0"/>
+          <w:color w:val="000000"/>
+          <w:spacing w:val="0"/>
+          <w:sz w:val="21"/>
+          <w:szCs w:val="21"/>
+          <w:u w:val="none"/>
           <w:lang w:val="en-US" w:eastAsia="zh-CN"/>
         </w:rPr>
         <w:t>==不是很清楚</w:t>
@@ -1483,48 +1440,46 @@
           <w:sz w:val="21"/>
           <w:szCs w:val="21"/>
           <w:u w:val="none"/>
-          <w:bdr w:val="none" w:color="auto" w:sz="0" w:space="0"/>
-        </w:rPr>
-      </w:pPr>
-    </w:p>
-    <w:p>
-      <w:pPr>
-        <w:pStyle w:val="2"/>
-        <w:keepNext w:val="0"/>
-        <w:keepLines w:val="0"/>
-        <w:widowControl/>
-        <w:suppressLineNumbers w:val="0"/>
-        <w:pBdr>
-          <w:top w:val="none" w:color="auto" w:sz="0" w:space="0"/>
-          <w:left w:val="none" w:color="auto" w:sz="0" w:space="0"/>
-          <w:bottom w:val="none" w:color="auto" w:sz="0" w:space="0"/>
-          <w:right w:val="none" w:color="auto" w:sz="0" w:space="0"/>
-        </w:pBdr>
-        <w:spacing w:before="0" w:beforeAutospacing="0" w:after="0" w:afterAutospacing="0"/>
-        <w:ind w:right="0"/>
-        <w:jc w:val="left"/>
-        <w:rPr>
-          <w:rFonts w:hint="default" w:ascii="&amp;quot" w:hAnsi="&amp;quot" w:eastAsia="&amp;quot" w:cs="&amp;quot"/>
-          <w:i w:val="0"/>
-          <w:caps w:val="0"/>
-          <w:color w:val="000000"/>
-          <w:spacing w:val="0"/>
-          <w:sz w:val="21"/>
-          <w:szCs w:val="21"/>
-          <w:u w:val="none"/>
-        </w:rPr>
-      </w:pPr>
-      <w:r>
-        <w:rPr>
-          <w:rFonts w:hint="eastAsia" w:ascii="&amp;quot" w:hAnsi="&amp;quot" w:cs="&amp;quot"/>
-          <w:i w:val="0"/>
-          <w:caps w:val="0"/>
-          <w:color w:val="000000"/>
-          <w:spacing w:val="0"/>
-          <w:sz w:val="21"/>
-          <w:szCs w:val="21"/>
-          <w:u w:val="none"/>
-          <w:bdr w:val="none" w:color="auto" w:sz="0" w:space="0"/>
+        </w:rPr>
+      </w:pPr>
+    </w:p>
+    <w:p>
+      <w:pPr>
+        <w:pStyle w:val="2"/>
+        <w:keepNext w:val="0"/>
+        <w:keepLines w:val="0"/>
+        <w:widowControl/>
+        <w:suppressLineNumbers w:val="0"/>
+        <w:pBdr>
+          <w:top w:val="none" w:color="auto" w:sz="0" w:space="0"/>
+          <w:left w:val="none" w:color="auto" w:sz="0" w:space="0"/>
+          <w:bottom w:val="none" w:color="auto" w:sz="0" w:space="0"/>
+          <w:right w:val="none" w:color="auto" w:sz="0" w:space="0"/>
+        </w:pBdr>
+        <w:spacing w:before="0" w:beforeAutospacing="0" w:after="0" w:afterAutospacing="0"/>
+        <w:ind w:right="0"/>
+        <w:jc w:val="left"/>
+        <w:rPr>
+          <w:rFonts w:hint="default" w:ascii="&amp;quot" w:hAnsi="&amp;quot" w:eastAsia="&amp;quot" w:cs="&amp;quot"/>
+          <w:i w:val="0"/>
+          <w:caps w:val="0"/>
+          <w:color w:val="000000"/>
+          <w:spacing w:val="0"/>
+          <w:sz w:val="21"/>
+          <w:szCs w:val="21"/>
+          <w:u w:val="none"/>
+        </w:rPr>
+      </w:pPr>
+      <w:r>
+        <w:rPr>
+          <w:rFonts w:hint="eastAsia" w:ascii="&amp;quot" w:hAnsi="&amp;quot" w:cs="&amp;quot"/>
+          <w:i w:val="0"/>
+          <w:caps w:val="0"/>
+          <w:color w:val="000000"/>
+          <w:spacing w:val="0"/>
+          <w:sz w:val="21"/>
+          <w:szCs w:val="21"/>
+          <w:u w:val="none"/>
           <w:lang w:val="en-US" w:eastAsia="zh-CN"/>
         </w:rPr>
         <w:t>9.</w:t>
@@ -1539,7 +1494,6 @@
           <w:sz w:val="21"/>
           <w:szCs w:val="21"/>
           <w:u w:val="none"/>
-          <w:bdr w:val="none" w:color="auto" w:sz="0" w:space="0"/>
         </w:rPr>
         <w:t xml:space="preserve">在确保数据可靠性与安全性的前提下，尽量实现流程和表单的自动化。 </w:t>
       </w:r>
@@ -1566,8 +1520,6 @@
         </w:rPr>
         <w:t>这个应该就是服务器一直运行呗，保证系统的正常运转</w:t>
       </w:r>
-      <w:bookmarkStart w:id="0" w:name="_GoBack"/>
-      <w:bookmarkEnd w:id="0"/>
     </w:p>
     <w:sectPr>
       <w:pgSz w:w="11906" w:h="16838"/>
@@ -1678,7 +1630,7 @@
     <w:lsdException w:qFormat="1" w:unhideWhenUsed="0" w:uiPriority="0" w:semiHidden="0" w:name="Title"/>
     <w:lsdException w:unhideWhenUsed="0" w:uiPriority="0" w:semiHidden="0" w:name="Closing"/>
     <w:lsdException w:unhideWhenUsed="0" w:uiPriority="0" w:semiHidden="0" w:name="Signature"/>
-    <w:lsdException w:unhideWhenUsed="0" w:uiPriority="0" w:name="Default Paragraph Font"/>
+    <w:lsdException w:qFormat="1" w:unhideWhenUsed="0" w:uiPriority="0" w:name="Default Paragraph Font"/>
     <w:lsdException w:unhideWhenUsed="0" w:uiPriority="0" w:semiHidden="0" w:name="Body Text"/>
     <w:lsdException w:unhideWhenUsed="0" w:uiPriority="0" w:semiHidden="0" w:name="Body Text Indent"/>
     <w:lsdException w:unhideWhenUsed="0" w:uiPriority="0" w:semiHidden="0" w:name="List Continue"/>
@@ -1705,7 +1657,7 @@
     <w:lsdException w:unhideWhenUsed="0" w:uiPriority="0" w:semiHidden="0" w:name="Document Map"/>
     <w:lsdException w:unhideWhenUsed="0" w:uiPriority="0" w:semiHidden="0" w:name="Plain Text"/>
     <w:lsdException w:unhideWhenUsed="0" w:uiPriority="0" w:semiHidden="0" w:name="E-mail Signature"/>
-    <w:lsdException w:unhideWhenUsed="0" w:uiPriority="0" w:semiHidden="0" w:name="Normal (Web)"/>
+    <w:lsdException w:qFormat="1" w:unhideWhenUsed="0" w:uiPriority="0" w:semiHidden="0" w:name="Normal (Web)"/>
     <w:lsdException w:unhideWhenUsed="0" w:uiPriority="0" w:semiHidden="0" w:name="HTML Acronym"/>
     <w:lsdException w:unhideWhenUsed="0" w:uiPriority="0" w:semiHidden="0" w:name="HTML Address"/>
     <w:lsdException w:unhideWhenUsed="0" w:uiPriority="0" w:semiHidden="0" w:name="HTML Cite"/>
@@ -1884,18 +1836,18 @@
       </w14:textFill>
     </w:rPr>
   </w:style>
-  <w:style w:type="character" w:default="1" w:styleId="4">
+  <w:style w:type="character" w:default="1" w:styleId="3">
     <w:name w:val="Default Paragraph Font"/>
     <w:semiHidden/>
+    <w:qFormat/>
     <w:uiPriority w:val="0"/>
   </w:style>
-  <w:style w:type="table" w:default="1" w:styleId="3">
+  <w:style w:type="table" w:default="1" w:styleId="4">
     <w:name w:val="Normal Table"/>
     <w:semiHidden/>
     <w:qFormat/>
     <w:uiPriority w:val="0"/>
     <w:tblPr>
-      <w:tblLayout w:type="fixed"/>
       <w:tblCellMar>
         <w:top w:w="0" w:type="dxa"/>
         <w:left w:w="108" w:type="dxa"/>
@@ -1907,6 +1859,7 @@
   <w:style w:type="paragraph" w:styleId="2">
     <w:name w:val="Normal (Web)"/>
     <w:basedOn w:val="1"/>
+    <w:qFormat/>
     <w:uiPriority w:val="0"/>
     <w:rPr>
       <w:sz w:val="24"/>

</xml_diff>